<commit_message>
added logo and new ToPrint and xlsx directory path to sharepoint
</commit_message>
<xml_diff>
--- a/COA TEMPLATE.docx
+++ b/COA TEMPLATE.docx
@@ -15,7 +15,12 @@
     <w:p>
       <w:pPr>
         <w:sectPr>
-          <w:headerReference w:type="default" r:id="rId7"/>
+          <w:headerReference w:type="even" r:id="rId7"/>
+          <w:headerReference w:type="default" r:id="rId8"/>
+          <w:footerReference w:type="even" r:id="rId9"/>
+          <w:footerReference w:type="default" r:id="rId10"/>
+          <w:headerReference w:type="first" r:id="rId11"/>
+          <w:footerReference w:type="first" r:id="rId12"/>
           <w:pgSz w:w="12240" w:h="15840"/>
           <w:pgMar w:top="1440" w:right="1440" w:bottom="1440" w:left="1440" w:header="720" w:footer="720" w:gutter="0"/>
           <w:cols w:space="720"/>
@@ -223,12 +228,21 @@
                 <w:bCs/>
               </w:rPr>
             </w:pPr>
-            <w:r>
-              <w:rPr>
-                <w:b/>
-                <w:bCs/>
-              </w:rPr>
-              <w:t>Mfg Date</w:t>
+            <w:proofErr w:type="spellStart"/>
+            <w:r>
+              <w:rPr>
+                <w:b/>
+                <w:bCs/>
+              </w:rPr>
+              <w:t>Mfg</w:t>
+            </w:r>
+            <w:proofErr w:type="spellEnd"/>
+            <w:r>
+              <w:rPr>
+                <w:b/>
+                <w:bCs/>
+              </w:rPr>
+              <w:t xml:space="preserve"> Date</w:t>
             </w:r>
           </w:p>
         </w:tc>
@@ -238,7 +252,15 @@
           </w:tcPr>
           <w:p>
             <w:r>
-              <w:t>&lt;MfgDate&gt;</w:t>
+              <w:t>&lt;</w:t>
+            </w:r>
+            <w:proofErr w:type="spellStart"/>
+            <w:r>
+              <w:t>MfgDate</w:t>
+            </w:r>
+            <w:proofErr w:type="spellEnd"/>
+            <w:r>
+              <w:t>&gt;</w:t>
             </w:r>
           </w:p>
         </w:tc>
@@ -271,7 +293,15 @@
           </w:tcPr>
           <w:p>
             <w:r>
-              <w:t>&lt;ExpDate&gt;</w:t>
+              <w:t>&lt;</w:t>
+            </w:r>
+            <w:proofErr w:type="spellStart"/>
+            <w:r>
+              <w:t>ExpDate</w:t>
+            </w:r>
+            <w:proofErr w:type="spellEnd"/>
+            <w:r>
+              <w:t>&gt;</w:t>
             </w:r>
           </w:p>
         </w:tc>
@@ -289,6 +319,7 @@
                 <w:bCs/>
               </w:rPr>
             </w:pPr>
+            <w:proofErr w:type="spellStart"/>
             <w:r>
               <w:rPr>
                 <w:b/>
@@ -296,6 +327,7 @@
               </w:rPr>
               <w:t>RefID</w:t>
             </w:r>
+            <w:proofErr w:type="spellEnd"/>
           </w:p>
         </w:tc>
         <w:tc>
@@ -304,7 +336,15 @@
           </w:tcPr>
           <w:p>
             <w:r>
-              <w:t>&lt;refID&gt;</w:t>
+              <w:t>&lt;</w:t>
+            </w:r>
+            <w:proofErr w:type="spellStart"/>
+            <w:r>
+              <w:t>refID</w:t>
+            </w:r>
+            <w:proofErr w:type="spellEnd"/>
+            <w:r>
+              <w:t>&gt;</w:t>
             </w:r>
           </w:p>
         </w:tc>
@@ -436,10 +476,26 @@
           </w:tcPr>
           <w:p>
             <w:r>
-              <w:t>&lt;PlateCount&gt;</w:t>
-            </w:r>
-            <w:r>
-              <w:t xml:space="preserve"> cfu/g</w:t>
+              <w:t>&lt;</w:t>
+            </w:r>
+            <w:proofErr w:type="spellStart"/>
+            <w:r>
+              <w:t>PlateCount</w:t>
+            </w:r>
+            <w:proofErr w:type="spellEnd"/>
+            <w:r>
+              <w:t>&gt;</w:t>
+            </w:r>
+            <w:r>
+              <w:t xml:space="preserve"> </w:t>
+            </w:r>
+            <w:proofErr w:type="spellStart"/>
+            <w:r>
+              <w:t>cfu</w:t>
+            </w:r>
+            <w:proofErr w:type="spellEnd"/>
+            <w:r>
+              <w:t>/g</w:t>
             </w:r>
           </w:p>
         </w:tc>
@@ -455,7 +511,15 @@
               <w:t>0,000</w:t>
             </w:r>
             <w:r>
-              <w:t xml:space="preserve"> cfu/g</w:t>
+              <w:t xml:space="preserve"> </w:t>
+            </w:r>
+            <w:proofErr w:type="spellStart"/>
+            <w:r>
+              <w:t>cfu</w:t>
+            </w:r>
+            <w:proofErr w:type="spellEnd"/>
+            <w:r>
+              <w:t>/g</w:t>
             </w:r>
           </w:p>
         </w:tc>
@@ -490,7 +554,23 @@
           </w:tcPr>
           <w:p>
             <w:r>
-              <w:t>&lt;YeastMold&gt; cfu/g</w:t>
+              <w:t>&lt;</w:t>
+            </w:r>
+            <w:proofErr w:type="spellStart"/>
+            <w:r>
+              <w:t>YeastMold</w:t>
+            </w:r>
+            <w:proofErr w:type="spellEnd"/>
+            <w:r>
+              <w:t xml:space="preserve">&gt; </w:t>
+            </w:r>
+            <w:proofErr w:type="spellStart"/>
+            <w:r>
+              <w:t>cfu</w:t>
+            </w:r>
+            <w:proofErr w:type="spellEnd"/>
+            <w:r>
+              <w:t>/g</w:t>
             </w:r>
           </w:p>
         </w:tc>
@@ -506,7 +586,15 @@
               <w:t>0,000</w:t>
             </w:r>
             <w:r>
-              <w:t xml:space="preserve"> cfu/g</w:t>
+              <w:t xml:space="preserve"> </w:t>
+            </w:r>
+            <w:proofErr w:type="spellStart"/>
+            <w:r>
+              <w:t>cfu</w:t>
+            </w:r>
+            <w:proofErr w:type="spellEnd"/>
+            <w:r>
+              <w:t>/g</w:t>
             </w:r>
           </w:p>
         </w:tc>
@@ -541,10 +629,18 @@
           </w:tcPr>
           <w:p>
             <w:r>
-              <w:t>&lt;E</w:t>
-            </w:r>
-            <w:r>
-              <w:t>Coli&gt;</w:t>
+              <w:t>&lt;</w:t>
+            </w:r>
+            <w:proofErr w:type="spellStart"/>
+            <w:r>
+              <w:t>E</w:t>
+            </w:r>
+            <w:r>
+              <w:t>Coli</w:t>
+            </w:r>
+            <w:proofErr w:type="spellEnd"/>
+            <w:r>
+              <w:t>&gt;</w:t>
             </w:r>
           </w:p>
         </w:tc>
@@ -724,7 +820,15 @@
               <w:t>&lt;Coliform&gt;</w:t>
             </w:r>
             <w:r>
-              <w:t xml:space="preserve"> cfu/g</w:t>
+              <w:t xml:space="preserve"> </w:t>
+            </w:r>
+            <w:proofErr w:type="spellStart"/>
+            <w:r>
+              <w:t>cfu</w:t>
+            </w:r>
+            <w:proofErr w:type="spellEnd"/>
+            <w:r>
+              <w:t>/g</w:t>
             </w:r>
           </w:p>
         </w:tc>
@@ -742,7 +846,21 @@
               <w:rPr>
                 <w:rFonts w:cs="Calibri"/>
               </w:rPr>
-              <w:t>&lt;100 cfu/g</w:t>
+              <w:t xml:space="preserve">&lt;100 </w:t>
+            </w:r>
+            <w:proofErr w:type="spellStart"/>
+            <w:r>
+              <w:rPr>
+                <w:rFonts w:cs="Calibri"/>
+              </w:rPr>
+              <w:t>cfu</w:t>
+            </w:r>
+            <w:proofErr w:type="spellEnd"/>
+            <w:r>
+              <w:rPr>
+                <w:rFonts w:cs="Calibri"/>
+              </w:rPr>
+              <w:t>/g</w:t>
             </w:r>
           </w:p>
         </w:tc>
@@ -933,10 +1051,7 @@
               <w:t>&lt;Mercury&gt;</w:t>
             </w:r>
             <w:r>
-              <w:t xml:space="preserve"> </w:t>
-            </w:r>
-            <w:r>
-              <w:t>mcg/serving</w:t>
+              <w:t xml:space="preserve"> mcg/serving</w:t>
             </w:r>
           </w:p>
         </w:tc>
@@ -1007,10 +1122,7 @@
               <w:t>&lt;Cadmium&gt;</w:t>
             </w:r>
             <w:r>
-              <w:t xml:space="preserve"> </w:t>
-            </w:r>
-            <w:r>
-              <w:t>mcg/serving</w:t>
+              <w:t xml:space="preserve"> mcg/serving</w:t>
             </w:r>
           </w:p>
         </w:tc>
@@ -1081,10 +1193,7 @@
               <w:t>&lt;Arsenic&gt;</w:t>
             </w:r>
             <w:r>
-              <w:t xml:space="preserve"> </w:t>
-            </w:r>
-            <w:r>
-              <w:t>mcg/serving</w:t>
+              <w:t xml:space="preserve"> mcg/serving</w:t>
             </w:r>
           </w:p>
         </w:tc>
@@ -1244,7 +1353,15 @@
           </w:tcPr>
           <w:p>
             <w:r>
-              <w:t>&lt;ReleaseDate&gt;</w:t>
+              <w:t>&lt;</w:t>
+            </w:r>
+            <w:proofErr w:type="spellStart"/>
+            <w:r>
+              <w:t>ReleaseDate</w:t>
+            </w:r>
+            <w:proofErr w:type="spellEnd"/>
+            <w:r>
+              <w:t>&gt;</w:t>
             </w:r>
           </w:p>
         </w:tc>
@@ -1256,11 +1373,16 @@
             <w:r>
               <w:t>&lt;</w:t>
             </w:r>
+            <w:proofErr w:type="spellStart"/>
             <w:r>
               <w:t>QC</w:t>
             </w:r>
             <w:r>
-              <w:t>name&gt;</w:t>
+              <w:t>name</w:t>
+            </w:r>
+            <w:proofErr w:type="spellEnd"/>
+            <w:r>
+              <w:t>&gt;</w:t>
             </w:r>
           </w:p>
         </w:tc>
@@ -1316,6 +1438,36 @@
 </w:endnotes>
 </file>
 
+<file path=word/footer1.xml><?xml version="1.0" encoding="utf-8"?>
+<w:ftr xmlns:wpc="http://schemas.microsoft.com/office/word/2010/wordprocessingCanvas" xmlns:cx="http://schemas.microsoft.com/office/drawing/2014/chartex" xmlns:cx1="http://schemas.microsoft.com/office/drawing/2015/9/8/chartex" xmlns:cx2="http://schemas.microsoft.com/office/drawing/2015/10/21/chartex" xmlns:cx3="http://schemas.microsoft.com/office/drawing/2016/5/9/chartex" xmlns:cx4="http://schemas.microsoft.com/office/drawing/2016/5/10/chartex" xmlns:cx5="http://schemas.microsoft.com/office/drawing/2016/5/11/chartex" xmlns:cx6="http://schemas.microsoft.com/office/drawing/2016/5/12/chartex" xmlns:cx7="http://schemas.microsoft.com/office/drawing/2016/5/13/chartex" xmlns:cx8="http://schemas.microsoft.com/office/drawing/2016/5/14/chartex" xmlns:mc="http://schemas.openxmlformats.org/markup-compatibility/2006" xmlns:aink="http://schemas.microsoft.com/office/drawing/2016/ink" xmlns:am3d="http://schemas.microsoft.com/office/drawing/2017/model3d" xmlns:o="urn:schemas-microsoft-com:office:office" xmlns:oel="http://schemas.microsoft.com/office/2019/extlst" xmlns:r="http://schemas.openxmlformats.org/officeDocument/2006/relationships" xmlns:m="http://schemas.openxmlformats.org/officeDocument/2006/math" xmlns:v="urn:schemas-microsoft-com:vml" xmlns:wp14="http://schemas.microsoft.com/office/word/2010/wordprocessingDrawing" xmlns:wp="http://schemas.openxmlformats.org/drawingml/2006/wordprocessingDrawing" xmlns:w10="urn:schemas-microsoft-com:office:word" xmlns:w="http://schemas.openxmlformats.org/wordprocessingml/2006/main" xmlns:w14="http://schemas.microsoft.com/office/word/2010/wordml" xmlns:w15="http://schemas.microsoft.com/office/word/2012/wordml" xmlns:w16cex="http://schemas.microsoft.com/office/word/2018/wordml/cex" xmlns:w16cid="http://schemas.microsoft.com/office/word/2016/wordml/cid" xmlns:w16="http://schemas.microsoft.com/office/word/2018/wordml" xmlns:w16du="http://schemas.microsoft.com/office/word/2023/wordml/word16du" xmlns:w16sdtdh="http://schemas.microsoft.com/office/word/2020/wordml/sdtdatahash" xmlns:w16se="http://schemas.microsoft.com/office/word/2015/wordml/symex" xmlns:wpg="http://schemas.microsoft.com/office/word/2010/wordprocessingGroup" xmlns:wpi="http://schemas.microsoft.com/office/word/2010/wordprocessingInk" xmlns:wne="http://schemas.microsoft.com/office/word/2006/wordml" xmlns:wps="http://schemas.microsoft.com/office/word/2010/wordprocessingShape" mc:Ignorable="w14 w15 w16se w16cid w16 w16cex w16sdtdh w16du wp14">
+  <w:p>
+    <w:pPr>
+      <w:pStyle w:val="Footer"/>
+    </w:pPr>
+  </w:p>
+</w:ftr>
+</file>
+
+<file path=word/footer2.xml><?xml version="1.0" encoding="utf-8"?>
+<w:ftr xmlns:wpc="http://schemas.microsoft.com/office/word/2010/wordprocessingCanvas" xmlns:cx="http://schemas.microsoft.com/office/drawing/2014/chartex" xmlns:cx1="http://schemas.microsoft.com/office/drawing/2015/9/8/chartex" xmlns:cx2="http://schemas.microsoft.com/office/drawing/2015/10/21/chartex" xmlns:cx3="http://schemas.microsoft.com/office/drawing/2016/5/9/chartex" xmlns:cx4="http://schemas.microsoft.com/office/drawing/2016/5/10/chartex" xmlns:cx5="http://schemas.microsoft.com/office/drawing/2016/5/11/chartex" xmlns:cx6="http://schemas.microsoft.com/office/drawing/2016/5/12/chartex" xmlns:cx7="http://schemas.microsoft.com/office/drawing/2016/5/13/chartex" xmlns:cx8="http://schemas.microsoft.com/office/drawing/2016/5/14/chartex" xmlns:mc="http://schemas.openxmlformats.org/markup-compatibility/2006" xmlns:aink="http://schemas.microsoft.com/office/drawing/2016/ink" xmlns:am3d="http://schemas.microsoft.com/office/drawing/2017/model3d" xmlns:o="urn:schemas-microsoft-com:office:office" xmlns:oel="http://schemas.microsoft.com/office/2019/extlst" xmlns:r="http://schemas.openxmlformats.org/officeDocument/2006/relationships" xmlns:m="http://schemas.openxmlformats.org/officeDocument/2006/math" xmlns:v="urn:schemas-microsoft-com:vml" xmlns:wp14="http://schemas.microsoft.com/office/word/2010/wordprocessingDrawing" xmlns:wp="http://schemas.openxmlformats.org/drawingml/2006/wordprocessingDrawing" xmlns:w10="urn:schemas-microsoft-com:office:word" xmlns:w="http://schemas.openxmlformats.org/wordprocessingml/2006/main" xmlns:w14="http://schemas.microsoft.com/office/word/2010/wordml" xmlns:w15="http://schemas.microsoft.com/office/word/2012/wordml" xmlns:w16cex="http://schemas.microsoft.com/office/word/2018/wordml/cex" xmlns:w16cid="http://schemas.microsoft.com/office/word/2016/wordml/cid" xmlns:w16="http://schemas.microsoft.com/office/word/2018/wordml" xmlns:w16du="http://schemas.microsoft.com/office/word/2023/wordml/word16du" xmlns:w16sdtdh="http://schemas.microsoft.com/office/word/2020/wordml/sdtdatahash" xmlns:w16se="http://schemas.microsoft.com/office/word/2015/wordml/symex" xmlns:wpg="http://schemas.microsoft.com/office/word/2010/wordprocessingGroup" xmlns:wpi="http://schemas.microsoft.com/office/word/2010/wordprocessingInk" xmlns:wne="http://schemas.microsoft.com/office/word/2006/wordml" xmlns:wps="http://schemas.microsoft.com/office/word/2010/wordprocessingShape" mc:Ignorable="w14 w15 w16se w16cid w16 w16cex w16sdtdh w16du wp14">
+  <w:p>
+    <w:pPr>
+      <w:pStyle w:val="Footer"/>
+    </w:pPr>
+  </w:p>
+</w:ftr>
+</file>
+
+<file path=word/footer3.xml><?xml version="1.0" encoding="utf-8"?>
+<w:ftr xmlns:wpc="http://schemas.microsoft.com/office/word/2010/wordprocessingCanvas" xmlns:cx="http://schemas.microsoft.com/office/drawing/2014/chartex" xmlns:cx1="http://schemas.microsoft.com/office/drawing/2015/9/8/chartex" xmlns:cx2="http://schemas.microsoft.com/office/drawing/2015/10/21/chartex" xmlns:cx3="http://schemas.microsoft.com/office/drawing/2016/5/9/chartex" xmlns:cx4="http://schemas.microsoft.com/office/drawing/2016/5/10/chartex" xmlns:cx5="http://schemas.microsoft.com/office/drawing/2016/5/11/chartex" xmlns:cx6="http://schemas.microsoft.com/office/drawing/2016/5/12/chartex" xmlns:cx7="http://schemas.microsoft.com/office/drawing/2016/5/13/chartex" xmlns:cx8="http://schemas.microsoft.com/office/drawing/2016/5/14/chartex" xmlns:mc="http://schemas.openxmlformats.org/markup-compatibility/2006" xmlns:aink="http://schemas.microsoft.com/office/drawing/2016/ink" xmlns:am3d="http://schemas.microsoft.com/office/drawing/2017/model3d" xmlns:o="urn:schemas-microsoft-com:office:office" xmlns:oel="http://schemas.microsoft.com/office/2019/extlst" xmlns:r="http://schemas.openxmlformats.org/officeDocument/2006/relationships" xmlns:m="http://schemas.openxmlformats.org/officeDocument/2006/math" xmlns:v="urn:schemas-microsoft-com:vml" xmlns:wp14="http://schemas.microsoft.com/office/word/2010/wordprocessingDrawing" xmlns:wp="http://schemas.openxmlformats.org/drawingml/2006/wordprocessingDrawing" xmlns:w10="urn:schemas-microsoft-com:office:word" xmlns:w="http://schemas.openxmlformats.org/wordprocessingml/2006/main" xmlns:w14="http://schemas.microsoft.com/office/word/2010/wordml" xmlns:w15="http://schemas.microsoft.com/office/word/2012/wordml" xmlns:w16cex="http://schemas.microsoft.com/office/word/2018/wordml/cex" xmlns:w16cid="http://schemas.microsoft.com/office/word/2016/wordml/cid" xmlns:w16="http://schemas.microsoft.com/office/word/2018/wordml" xmlns:w16du="http://schemas.microsoft.com/office/word/2023/wordml/word16du" xmlns:w16sdtdh="http://schemas.microsoft.com/office/word/2020/wordml/sdtdatahash" xmlns:w16se="http://schemas.microsoft.com/office/word/2015/wordml/symex" xmlns:wpg="http://schemas.microsoft.com/office/word/2010/wordprocessingGroup" xmlns:wpi="http://schemas.microsoft.com/office/word/2010/wordprocessingInk" xmlns:wne="http://schemas.microsoft.com/office/word/2006/wordml" xmlns:wps="http://schemas.microsoft.com/office/word/2010/wordprocessingShape" mc:Ignorable="w14 w15 w16se w16cid w16 w16cex w16sdtdh w16du wp14">
+  <w:p>
+    <w:pPr>
+      <w:pStyle w:val="Footer"/>
+    </w:pPr>
+  </w:p>
+</w:ftr>
+</file>
+
 <file path=word/footnotes.xml><?xml version="1.0" encoding="utf-8"?>
 <w:footnotes xmlns:wpc="http://schemas.microsoft.com/office/word/2010/wordprocessingCanvas" xmlns:cx="http://schemas.microsoft.com/office/drawing/2014/chartex" xmlns:cx1="http://schemas.microsoft.com/office/drawing/2015/9/8/chartex" xmlns:cx2="http://schemas.microsoft.com/office/drawing/2015/10/21/chartex" xmlns:cx3="http://schemas.microsoft.com/office/drawing/2016/5/9/chartex" xmlns:cx4="http://schemas.microsoft.com/office/drawing/2016/5/10/chartex" xmlns:cx5="http://schemas.microsoft.com/office/drawing/2016/5/11/chartex" xmlns:cx6="http://schemas.microsoft.com/office/drawing/2016/5/12/chartex" xmlns:cx7="http://schemas.microsoft.com/office/drawing/2016/5/13/chartex" xmlns:cx8="http://schemas.microsoft.com/office/drawing/2016/5/14/chartex" xmlns:mc="http://schemas.openxmlformats.org/markup-compatibility/2006" xmlns:aink="http://schemas.microsoft.com/office/drawing/2016/ink" xmlns:am3d="http://schemas.microsoft.com/office/drawing/2017/model3d" xmlns:o="urn:schemas-microsoft-com:office:office" xmlns:oel="http://schemas.microsoft.com/office/2019/extlst" xmlns:r="http://schemas.openxmlformats.org/officeDocument/2006/relationships" xmlns:m="http://schemas.openxmlformats.org/officeDocument/2006/math" xmlns:v="urn:schemas-microsoft-com:vml" xmlns:wp14="http://schemas.microsoft.com/office/word/2010/wordprocessingDrawing" xmlns:wp="http://schemas.openxmlformats.org/drawingml/2006/wordprocessingDrawing" xmlns:w10="urn:schemas-microsoft-com:office:word" xmlns:w="http://schemas.openxmlformats.org/wordprocessingml/2006/main" xmlns:w14="http://schemas.microsoft.com/office/word/2010/wordml" xmlns:w15="http://schemas.microsoft.com/office/word/2012/wordml" xmlns:w16cex="http://schemas.microsoft.com/office/word/2018/wordml/cex" xmlns:w16cid="http://schemas.microsoft.com/office/word/2016/wordml/cid" xmlns:w16="http://schemas.microsoft.com/office/word/2018/wordml" xmlns:w16du="http://schemas.microsoft.com/office/word/2023/wordml/word16du" xmlns:w16sdtdh="http://schemas.microsoft.com/office/word/2020/wordml/sdtdatahash" xmlns:w16se="http://schemas.microsoft.com/office/word/2015/wordml/symex" xmlns:wpg="http://schemas.microsoft.com/office/word/2010/wordprocessingGroup" xmlns:wpi="http://schemas.microsoft.com/office/word/2010/wordprocessingInk" xmlns:wne="http://schemas.microsoft.com/office/word/2006/wordml" xmlns:wps="http://schemas.microsoft.com/office/word/2010/wordprocessingShape" mc:Ignorable="w14 w15 w16se w16cid w16 w16cex w16sdtdh w16du wp14">
   <w:footnote w:type="separator" w:id="-1">
@@ -1346,12 +1498,77 @@
   <w:p>
     <w:pPr>
       <w:pStyle w:val="Header"/>
+    </w:pPr>
+  </w:p>
+</w:hdr>
+</file>
+
+<file path=word/header2.xml><?xml version="1.0" encoding="utf-8"?>
+<w:hdr xmlns:wpc="http://schemas.microsoft.com/office/word/2010/wordprocessingCanvas" xmlns:cx="http://schemas.microsoft.com/office/drawing/2014/chartex" xmlns:cx1="http://schemas.microsoft.com/office/drawing/2015/9/8/chartex" xmlns:cx2="http://schemas.microsoft.com/office/drawing/2015/10/21/chartex" xmlns:cx3="http://schemas.microsoft.com/office/drawing/2016/5/9/chartex" xmlns:cx4="http://schemas.microsoft.com/office/drawing/2016/5/10/chartex" xmlns:cx5="http://schemas.microsoft.com/office/drawing/2016/5/11/chartex" xmlns:cx6="http://schemas.microsoft.com/office/drawing/2016/5/12/chartex" xmlns:cx7="http://schemas.microsoft.com/office/drawing/2016/5/13/chartex" xmlns:cx8="http://schemas.microsoft.com/office/drawing/2016/5/14/chartex" xmlns:mc="http://schemas.openxmlformats.org/markup-compatibility/2006" xmlns:aink="http://schemas.microsoft.com/office/drawing/2016/ink" xmlns:am3d="http://schemas.microsoft.com/office/drawing/2017/model3d" xmlns:o="urn:schemas-microsoft-com:office:office" xmlns:oel="http://schemas.microsoft.com/office/2019/extlst" xmlns:r="http://schemas.openxmlformats.org/officeDocument/2006/relationships" xmlns:m="http://schemas.openxmlformats.org/officeDocument/2006/math" xmlns:v="urn:schemas-microsoft-com:vml" xmlns:wp14="http://schemas.microsoft.com/office/word/2010/wordprocessingDrawing" xmlns:wp="http://schemas.openxmlformats.org/drawingml/2006/wordprocessingDrawing" xmlns:w10="urn:schemas-microsoft-com:office:word" xmlns:w="http://schemas.openxmlformats.org/wordprocessingml/2006/main" xmlns:w14="http://schemas.microsoft.com/office/word/2010/wordml" xmlns:w15="http://schemas.microsoft.com/office/word/2012/wordml" xmlns:w16cex="http://schemas.microsoft.com/office/word/2018/wordml/cex" xmlns:w16cid="http://schemas.microsoft.com/office/word/2016/wordml/cid" xmlns:w16="http://schemas.microsoft.com/office/word/2018/wordml" xmlns:w16du="http://schemas.microsoft.com/office/word/2023/wordml/word16du" xmlns:w16sdtdh="http://schemas.microsoft.com/office/word/2020/wordml/sdtdatahash" xmlns:w16se="http://schemas.microsoft.com/office/word/2015/wordml/symex" xmlns:wpg="http://schemas.microsoft.com/office/word/2010/wordprocessingGroup" xmlns:wpi="http://schemas.microsoft.com/office/word/2010/wordprocessingInk" xmlns:wne="http://schemas.microsoft.com/office/word/2006/wordml" xmlns:wps="http://schemas.microsoft.com/office/word/2010/wordprocessingShape" mc:Ignorable="w14 w15 w16se w16cid w16 w16cex w16sdtdh w16du wp14">
+  <w:p>
+    <w:pPr>
+      <w:pStyle w:val="Header"/>
       <w:ind w:left="6480"/>
       <w:rPr>
         <w:sz w:val="22"/>
         <w:szCs w:val="22"/>
       </w:rPr>
     </w:pPr>
+    <w:r>
+      <w:rPr>
+        <w:rFonts w:asciiTheme="majorHAnsi" w:eastAsia="Adobe Kaiti Std R" w:hAnsiTheme="majorHAnsi"/>
+        <w:noProof/>
+      </w:rPr>
+      <w:drawing>
+        <wp:anchor distT="0" distB="0" distL="114300" distR="114300" simplePos="0" relativeHeight="251659264" behindDoc="0" locked="0" layoutInCell="1" allowOverlap="1" wp14:anchorId="58718F5A" wp14:editId="3B6F79D6">
+          <wp:simplePos x="0" y="0"/>
+          <wp:positionH relativeFrom="margin">
+            <wp:posOffset>-437321</wp:posOffset>
+          </wp:positionH>
+          <wp:positionV relativeFrom="margin">
+            <wp:posOffset>-737621</wp:posOffset>
+          </wp:positionV>
+          <wp:extent cx="1371600" cy="704850"/>
+          <wp:effectExtent l="0" t="0" r="0" b="0"/>
+          <wp:wrapSquare wrapText="bothSides"/>
+          <wp:docPr id="3" name="Picture 3" descr="A black and white logo&#10;&#10;Description automatically generated"/>
+          <wp:cNvGraphicFramePr>
+            <a:graphicFrameLocks xmlns:a="http://schemas.openxmlformats.org/drawingml/2006/main" noChangeAspect="1"/>
+          </wp:cNvGraphicFramePr>
+          <a:graphic xmlns:a="http://schemas.openxmlformats.org/drawingml/2006/main">
+            <a:graphicData uri="http://schemas.openxmlformats.org/drawingml/2006/picture">
+              <pic:pic xmlns:pic="http://schemas.openxmlformats.org/drawingml/2006/picture">
+                <pic:nvPicPr>
+                  <pic:cNvPr id="3" name="Picture 3" descr="A black and white logo&#10;&#10;Description automatically generated"/>
+                  <pic:cNvPicPr/>
+                </pic:nvPicPr>
+                <pic:blipFill>
+                  <a:blip r:embed="rId1" cstate="print">
+                    <a:extLst>
+                      <a:ext uri="{28A0092B-C50C-407E-A947-70E740481C1C}">
+                        <a14:useLocalDpi xmlns:a14="http://schemas.microsoft.com/office/drawing/2010/main" val="0"/>
+                      </a:ext>
+                    </a:extLst>
+                  </a:blip>
+                  <a:stretch>
+                    <a:fillRect/>
+                  </a:stretch>
+                </pic:blipFill>
+                <pic:spPr>
+                  <a:xfrm>
+                    <a:off x="0" y="0"/>
+                    <a:ext cx="1371600" cy="704850"/>
+                  </a:xfrm>
+                  <a:prstGeom prst="rect">
+                    <a:avLst/>
+                  </a:prstGeom>
+                </pic:spPr>
+              </pic:pic>
+            </a:graphicData>
+          </a:graphic>
+        </wp:anchor>
+      </w:drawing>
+    </w:r>
     <w:r>
       <w:rPr>
         <w:sz w:val="22"/>
@@ -1416,6 +1633,16 @@
       </w:rPr>
       <w:t>850-888-BODY (2639)</w:t>
     </w:r>
+  </w:p>
+</w:hdr>
+</file>
+
+<file path=word/header3.xml><?xml version="1.0" encoding="utf-8"?>
+<w:hdr xmlns:wpc="http://schemas.microsoft.com/office/word/2010/wordprocessingCanvas" xmlns:cx="http://schemas.microsoft.com/office/drawing/2014/chartex" xmlns:cx1="http://schemas.microsoft.com/office/drawing/2015/9/8/chartex" xmlns:cx2="http://schemas.microsoft.com/office/drawing/2015/10/21/chartex" xmlns:cx3="http://schemas.microsoft.com/office/drawing/2016/5/9/chartex" xmlns:cx4="http://schemas.microsoft.com/office/drawing/2016/5/10/chartex" xmlns:cx5="http://schemas.microsoft.com/office/drawing/2016/5/11/chartex" xmlns:cx6="http://schemas.microsoft.com/office/drawing/2016/5/12/chartex" xmlns:cx7="http://schemas.microsoft.com/office/drawing/2016/5/13/chartex" xmlns:cx8="http://schemas.microsoft.com/office/drawing/2016/5/14/chartex" xmlns:mc="http://schemas.openxmlformats.org/markup-compatibility/2006" xmlns:aink="http://schemas.microsoft.com/office/drawing/2016/ink" xmlns:am3d="http://schemas.microsoft.com/office/drawing/2017/model3d" xmlns:o="urn:schemas-microsoft-com:office:office" xmlns:oel="http://schemas.microsoft.com/office/2019/extlst" xmlns:r="http://schemas.openxmlformats.org/officeDocument/2006/relationships" xmlns:m="http://schemas.openxmlformats.org/officeDocument/2006/math" xmlns:v="urn:schemas-microsoft-com:vml" xmlns:wp14="http://schemas.microsoft.com/office/word/2010/wordprocessingDrawing" xmlns:wp="http://schemas.openxmlformats.org/drawingml/2006/wordprocessingDrawing" xmlns:w10="urn:schemas-microsoft-com:office:word" xmlns:w="http://schemas.openxmlformats.org/wordprocessingml/2006/main" xmlns:w14="http://schemas.microsoft.com/office/word/2010/wordml" xmlns:w15="http://schemas.microsoft.com/office/word/2012/wordml" xmlns:w16cex="http://schemas.microsoft.com/office/word/2018/wordml/cex" xmlns:w16cid="http://schemas.microsoft.com/office/word/2016/wordml/cid" xmlns:w16="http://schemas.microsoft.com/office/word/2018/wordml" xmlns:w16du="http://schemas.microsoft.com/office/word/2023/wordml/word16du" xmlns:w16sdtdh="http://schemas.microsoft.com/office/word/2020/wordml/sdtdatahash" xmlns:w16se="http://schemas.microsoft.com/office/word/2015/wordml/symex" xmlns:wpg="http://schemas.microsoft.com/office/word/2010/wordprocessingGroup" xmlns:wpi="http://schemas.microsoft.com/office/word/2010/wordprocessingInk" xmlns:wne="http://schemas.microsoft.com/office/word/2006/wordml" xmlns:wps="http://schemas.microsoft.com/office/word/2010/wordprocessingShape" mc:Ignorable="w14 w15 w16se w16cid w16 w16cex w16sdtdh w16du wp14">
+  <w:p>
+    <w:pPr>
+      <w:pStyle w:val="Header"/>
+    </w:pPr>
   </w:p>
 </w:hdr>
 </file>

</xml_diff>